<commit_message>
changed diagram_patterns + added exercises and solution for exercises
</commit_message>
<xml_diff>
--- a/Dokumentation/Uebungsblatt/Uebungsblatt_Loesung.docx
+++ b/Dokumentation/Uebungsblatt/Uebungsblatt_Loesung.docx
@@ -29,7 +29,10 @@
     </w:p>
     <w:p>
       <w:r>
-        <w:t>Entscheiden Sie ob folgenden Aussagen wahr oder falsch sind.</w:t>
+        <w:t>Lösungsvorschlag</w:t>
+      </w:r>
+      <w:r>
+        <w:t>:</w:t>
       </w:r>
     </w:p>
     <w:tbl>
@@ -347,11 +350,9 @@
             <w:r>
               <w:t xml:space="preserve">Bei jedem Anforderungsprofil für eine Software ist das MVP-Pattern </w:t>
             </w:r>
-            <w:proofErr w:type="spellStart"/>
-            <w:r>
-              <w:t>gegeignet</w:t>
-            </w:r>
-            <w:proofErr w:type="spellEnd"/>
+            <w:r>
+              <w:t>geeignet</w:t>
+            </w:r>
             <w:r>
               <w:t>.</w:t>
             </w:r>
@@ -611,7 +612,12 @@
             </w:r>
             <w:proofErr w:type="spellStart"/>
             <w:r>
-              <w:t>MultiThreading</w:t>
+              <w:t>MultiThre</w:t>
+            </w:r>
+            <w:bookmarkStart w:id="0" w:name="_GoBack"/>
+            <w:bookmarkEnd w:id="0"/>
+            <w:r>
+              <w:t>ading</w:t>
             </w:r>
             <w:proofErr w:type="spellEnd"/>
             <w:r>
@@ -644,12 +650,16 @@
       </w:tr>
     </w:tbl>
     <w:p/>
+    <w:p/>
+    <w:p/>
     <w:p>
-      <w:pPr>
-        <w:spacing w:line="276" w:lineRule="auto"/>
-      </w:pPr>
       <w:r>
         <w:t>Aufgabe 2)</w:t>
+      </w:r>
+    </w:p>
+    <w:p>
+      <w:r>
+        <w:t>Lösungsvorschlag:</w:t>
       </w:r>
     </w:p>
     <w:p>
@@ -659,9 +669,11 @@
       <w:r>
         <w:br w:type="page"/>
       </w:r>
-      <w:bookmarkStart w:id="0" w:name="_GoBack"/>
       <w:r>
-        <w:object w:dxaOrig="7261" w:dyaOrig="5041">
+        <w:rPr>
+          <w:noProof/>
+        </w:rPr>
+        <w:pict>
           <v:shapetype id="_x0000_t75" coordsize="21600,21600" o:spt="75" o:preferrelative="t" path="m@4@5l@4@11@9@11@9@5xe" filled="f" stroked="f">
             <v:stroke joinstyle="miter"/>
             <v:formulas>
@@ -681,13 +693,13 @@
             <v:path o:extrusionok="f" gradientshapeok="t" o:connecttype="rect"/>
             <o:lock v:ext="edit" aspectratio="t"/>
           </v:shapetype>
-          <v:shape id="_x0000_i1025" type="#_x0000_t75" style="width:362.9pt;height:252.3pt" o:ole="">
+          <v:shape id="_x0000_s1026" type="#_x0000_t75" style="position:absolute;margin-left:0;margin-top:0;width:362.9pt;height:252.3pt;z-index:251659264;mso-position-horizontal:absolute;mso-position-horizontal-relative:text;mso-position-vertical:absolute;mso-position-vertical-relative:text" wrapcoords="268 129 268 21021 21555 21021 21600 129 268 129">
             <v:imagedata r:id="rId5" o:title=""/>
+            <w10:wrap type="tight"/>
           </v:shape>
-          <o:OLEObject Type="Embed" ProgID="Visio.Drawing.15" ShapeID="_x0000_i1025" DrawAspect="Content" ObjectID="_1430159524" r:id="rId6"/>
-        </w:object>
+          <o:OLEObject Type="Embed" ProgID="Visio.Drawing.15" ShapeID="_x0000_s1026" DrawAspect="Content" ObjectID="_1430160074" r:id="rId6"/>
+        </w:pict>
       </w:r>
-      <w:bookmarkEnd w:id="0"/>
     </w:p>
     <w:p>
       <w:pPr>

</xml_diff>